<commit_message>
Drop e Create atualizados
</commit_message>
<xml_diff>
--- a/drop.docx
+++ b/drop.docx
@@ -31,6 +31,39 @@
         <w:rPr>
           <w:rtl w:val="0"/>
         </w:rPr>
+        <w:t xml:space="preserve">drop table livros_colecao;</w:t>
+      </w:r>
+    </w:p>
+    <w:p>
+      <w:pPr>
+        <w:rPr/>
+      </w:pPr>
+      <w:r>
+        <w:rPr>
+          <w:rtl w:val="0"/>
+        </w:rPr>
+        <w:t xml:space="preserve">drop table autor_livro;</w:t>
+      </w:r>
+    </w:p>
+    <w:p>
+      <w:pPr>
+        <w:rPr/>
+      </w:pPr>
+      <w:r>
+        <w:rPr>
+          <w:rtl w:val="0"/>
+        </w:rPr>
+        <w:t xml:space="preserve">drop table livro_idioma;</w:t>
+      </w:r>
+    </w:p>
+    <w:p>
+      <w:pPr>
+        <w:rPr/>
+      </w:pPr>
+      <w:r>
+        <w:rPr>
+          <w:rtl w:val="0"/>
+        </w:rPr>
         <w:t xml:space="preserve">drop table pais;</w:t>
       </w:r>
     </w:p>
@@ -153,6 +186,39 @@
           <w:rtl w:val="0"/>
         </w:rPr>
         <w:t xml:space="preserve">drop table progressoleitura;</w:t>
+      </w:r>
+    </w:p>
+    <w:p>
+      <w:pPr>
+        <w:rPr/>
+      </w:pPr>
+      <w:r>
+        <w:rPr>
+          <w:rtl w:val="0"/>
+        </w:rPr>
+        <w:t xml:space="preserve">drop table livros_colecao;</w:t>
+      </w:r>
+    </w:p>
+    <w:p>
+      <w:pPr>
+        <w:rPr/>
+      </w:pPr>
+      <w:r>
+        <w:rPr>
+          <w:rtl w:val="0"/>
+        </w:rPr>
+        <w:t xml:space="preserve">drop table autor_livro;</w:t>
+      </w:r>
+    </w:p>
+    <w:p>
+      <w:pPr>
+        <w:rPr/>
+      </w:pPr>
+      <w:r>
+        <w:rPr>
+          <w:rtl w:val="0"/>
+        </w:rPr>
+        <w:t xml:space="preserve">drop table livro_idioma;</w:t>
       </w:r>
     </w:p>
     <w:p>

</xml_diff>